<commit_message>
switched to word doc
</commit_message>
<xml_diff>
--- a/reports/caribou_rsf/caribou_forest_cutblock_RSF_prep_summary_report.docx
+++ b/reports/caribou_rsf/caribou_forest_cutblock_RSF_prep_summary_report.docx
@@ -2551,126 +2551,16 @@
         <w:pStyle w:val="BodyText"/>
       </w:pPr>
       <w:r>
-        <w:t xml:space="preserve">In DU7,</w:t>
-      </w:r>
-    </w:p>
-    <w:p>
-      <w:pPr>
-        <w:pStyle w:val="Compact"/>
-        <w:numPr>
-          <w:numId w:val="1001"/>
-          <w:ilvl w:val="0"/>
-        </w:numPr>
-      </w:pPr>
-      <w:r>
-        <w:t xml:space="preserve">DU7</w:t>
-      </w:r>
-    </w:p>
-    <w:p>
-      <w:pPr>
-        <w:pStyle w:val="Compact"/>
-        <w:numPr>
-          <w:numId w:val="1002"/>
-          <w:ilvl w:val="1"/>
-        </w:numPr>
-      </w:pPr>
-      <w:r>
-        <w:t xml:space="preserve">late and early winter patterns generally the same; weak selection to no selection of cuts</w:t>
-      </w:r>
-      <w:r>
-        <w:t xml:space="preserve"> </w:t>
-      </w:r>
-      <w:r>
-        <w:t xml:space="preserve">years 1-25, then general avoidance &gt;25</w:t>
-      </w:r>
-    </w:p>
-    <w:p>
-      <w:pPr>
-        <w:pStyle w:val="Compact"/>
-        <w:numPr>
-          <w:numId w:val="1002"/>
-          <w:ilvl w:val="1"/>
-        </w:numPr>
-      </w:pPr>
-      <w:r>
-        <w:t xml:space="preserve">summer, select cuts years 1 to 30-35, then egenrally avoid</w:t>
-      </w:r>
-    </w:p>
-    <w:p>
-      <w:pPr>
-        <w:pStyle w:val="Compact"/>
-        <w:numPr>
-          <w:numId w:val="1001"/>
-          <w:ilvl w:val="0"/>
-        </w:numPr>
-      </w:pPr>
-      <w:r>
-        <w:t xml:space="preserve">DU8</w:t>
-      </w:r>
-    </w:p>
-    <w:p>
-      <w:pPr>
-        <w:pStyle w:val="Compact"/>
-        <w:numPr>
-          <w:numId w:val="1003"/>
-          <w:ilvl w:val="1"/>
-        </w:numPr>
-      </w:pPr>
-      <w:r>
-        <w:t xml:space="preserve">all seasons, generally select cut years 1-10to20, then generally avoid years &gt;20</w:t>
-      </w:r>
-    </w:p>
-    <w:p>
-      <w:pPr>
-        <w:pStyle w:val="Compact"/>
-        <w:numPr>
-          <w:numId w:val="1001"/>
-          <w:ilvl w:val="0"/>
-        </w:numPr>
-      </w:pPr>
-      <w:r>
-        <w:t xml:space="preserve">DU9</w:t>
-      </w:r>
-    </w:p>
-    <w:p>
-      <w:pPr>
-        <w:pStyle w:val="Compact"/>
-        <w:numPr>
-          <w:numId w:val="1004"/>
-          <w:ilvl w:val="1"/>
-        </w:numPr>
-      </w:pPr>
-      <w:r>
-        <w:t xml:space="preserve">general avoidance acorss all years, but some selection between eyars 5-10</w:t>
-      </w:r>
-    </w:p>
-    <w:p>
-      <w:pPr>
-        <w:pStyle w:val="Compact"/>
-        <w:numPr>
-          <w:numId w:val="1001"/>
-          <w:ilvl w:val="0"/>
-        </w:numPr>
-      </w:pPr>
-      <w:r>
-        <w:t xml:space="preserve">categorize as years 1-4, 5-9, 10-29, &gt;30</w:t>
-      </w:r>
-    </w:p>
-    <w:p>
-      <w:pPr>
-        <w:pStyle w:val="FirstParagraph"/>
-      </w:pPr>
-      <w:r>
         <w:drawing>
           <wp:inline>
-            <wp:extent cx="4620126" cy="2772075"/>
+            <wp:extent cx="4620126" cy="3696101"/>
             <wp:effectExtent b="0" l="0" r="0" t="0"/>
             <wp:docPr descr="" title="" id="1" name="Picture"/>
             <a:graphic>
               <a:graphicData uri="http://schemas.openxmlformats.org/drawingml/2006/picture">
                 <pic:pic>
                   <pic:nvPicPr>
-                    <pic:cNvPr descr="caribou_forest_cutblock_RSF_prep_summary_report_files/figure-docx/single%20covariate%20RSF%20model%20outputs-1.png" id="0" name="Picture"/>
+                    <pic:cNvPr descr="caribou_forest_cutblock_RSF_prep_summary_report_files/figure-docx/DU6%20single%20covariate%20RSF%20model%20output-1.png" id="0" name="Picture"/>
                     <pic:cNvPicPr>
                       <a:picLocks noChangeArrowheads="1" noChangeAspect="1"/>
                     </pic:cNvPicPr>
@@ -2684,7 +2574,7 @@
                   <pic:spPr bwMode="auto">
                     <a:xfrm>
                       <a:off x="0" y="0"/>
-                      <a:ext cx="4620126" cy="2772075"/>
+                      <a:ext cx="4620126" cy="3696101"/>
                     </a:xfrm>
                     <a:prstGeom prst="rect">
                       <a:avLst/>
@@ -2702,17 +2592,30 @@
           </wp:inline>
         </w:drawing>
       </w:r>
+    </w:p>
+    <w:p>
+      <w:pPr>
+        <w:pStyle w:val="BodyText"/>
+      </w:pPr>
+      <w:r>
+        <w:t xml:space="preserve">In DU7,</w:t>
+      </w:r>
+    </w:p>
+    <w:p>
+      <w:pPr>
+        <w:pStyle w:val="BodyText"/>
+      </w:pPr>
       <w:r>
         <w:drawing>
           <wp:inline>
-            <wp:extent cx="4620126" cy="2772075"/>
+            <wp:extent cx="5334000" cy="4000500"/>
             <wp:effectExtent b="0" l="0" r="0" t="0"/>
             <wp:docPr descr="" title="" id="1" name="Picture"/>
             <a:graphic>
               <a:graphicData uri="http://schemas.openxmlformats.org/drawingml/2006/picture">
                 <pic:pic>
                   <pic:nvPicPr>
-                    <pic:cNvPr descr="caribou_forest_cutblock_RSF_prep_summary_report_files/figure-docx/single%20covariate%20RSF%20model%20outputs-2.png" id="0" name="Picture"/>
+                    <pic:cNvPr descr="caribou_forest_cutblock_RSF_prep_summary_report_files/figure-docx/DU7%20single%20covariate%20RSF%20model%20output-1.png" id="0" name="Picture"/>
                     <pic:cNvPicPr>
                       <a:picLocks noChangeArrowheads="1" noChangeAspect="1"/>
                     </pic:cNvPicPr>
@@ -2726,7 +2629,7 @@
                   <pic:spPr bwMode="auto">
                     <a:xfrm>
                       <a:off x="0" y="0"/>
-                      <a:ext cx="4620126" cy="2772075"/>
+                      <a:ext cx="5334000" cy="4000500"/>
                     </a:xfrm>
                     <a:prstGeom prst="rect">
                       <a:avLst/>
@@ -2744,17 +2647,88 @@
           </wp:inline>
         </w:drawing>
       </w:r>
+    </w:p>
+    <w:p>
+      <w:pPr>
+        <w:pStyle w:val="Compact"/>
+        <w:numPr>
+          <w:numId w:val="1001"/>
+          <w:ilvl w:val="0"/>
+        </w:numPr>
+      </w:pPr>
+      <w:r>
+        <w:t xml:space="preserve">DU7</w:t>
+      </w:r>
+    </w:p>
+    <w:p>
+      <w:pPr>
+        <w:pStyle w:val="Compact"/>
+        <w:numPr>
+          <w:numId w:val="1002"/>
+          <w:ilvl w:val="1"/>
+        </w:numPr>
+      </w:pPr>
+      <w:r>
+        <w:t xml:space="preserve">late and early winter patterns generally the same; weak selection to no selection of cuts</w:t>
+      </w:r>
+      <w:r>
+        <w:t xml:space="preserve"> </w:t>
+      </w:r>
+      <w:r>
+        <w:t xml:space="preserve">years 1-25, then general avoidance &gt;25</w:t>
+      </w:r>
+    </w:p>
+    <w:p>
+      <w:pPr>
+        <w:pStyle w:val="Compact"/>
+        <w:numPr>
+          <w:numId w:val="1002"/>
+          <w:ilvl w:val="1"/>
+        </w:numPr>
+      </w:pPr>
+      <w:r>
+        <w:t xml:space="preserve">summer, select cuts years 1 to 30-35, then egenrally avoid</w:t>
+      </w:r>
+    </w:p>
+    <w:p>
+      <w:pPr>
+        <w:pStyle w:val="Compact"/>
+        <w:numPr>
+          <w:numId w:val="1001"/>
+          <w:ilvl w:val="0"/>
+        </w:numPr>
+      </w:pPr>
+      <w:r>
+        <w:t xml:space="preserve">DU8</w:t>
+      </w:r>
+    </w:p>
+    <w:p>
+      <w:pPr>
+        <w:pStyle w:val="Compact"/>
+        <w:numPr>
+          <w:numId w:val="1003"/>
+          <w:ilvl w:val="1"/>
+        </w:numPr>
+      </w:pPr>
+      <w:r>
+        <w:t xml:space="preserve">all seasons, generally select cut years 1-10to20, then generally avoid years &gt;20</w:t>
+      </w:r>
+    </w:p>
+    <w:p>
+      <w:pPr>
+        <w:pStyle w:val="FirstParagraph"/>
+      </w:pPr>
       <w:r>
         <w:drawing>
           <wp:inline>
-            <wp:extent cx="4620126" cy="2772075"/>
+            <wp:extent cx="4620126" cy="3696101"/>
             <wp:effectExtent b="0" l="0" r="0" t="0"/>
             <wp:docPr descr="" title="" id="1" name="Picture"/>
             <a:graphic>
               <a:graphicData uri="http://schemas.openxmlformats.org/drawingml/2006/picture">
                 <pic:pic>
                   <pic:nvPicPr>
-                    <pic:cNvPr descr="caribou_forest_cutblock_RSF_prep_summary_report_files/figure-docx/single%20covariate%20RSF%20model%20outputs-3.png" id="0" name="Picture"/>
+                    <pic:cNvPr descr="caribou_forest_cutblock_RSF_prep_summary_report_files/figure-docx/DU8%20single%20covariate%20RSF%20model%20output-1.png" id="0" name="Picture"/>
                     <pic:cNvPicPr>
                       <a:picLocks noChangeArrowheads="1" noChangeAspect="1"/>
                     </pic:cNvPicPr>
@@ -2768,7 +2742,7 @@
                   <pic:spPr bwMode="auto">
                     <a:xfrm>
                       <a:off x="0" y="0"/>
-                      <a:ext cx="4620126" cy="2772075"/>
+                      <a:ext cx="4620126" cy="3696101"/>
                     </a:xfrm>
                     <a:prstGeom prst="rect">
                       <a:avLst/>
@@ -2786,17 +2760,58 @@
           </wp:inline>
         </w:drawing>
       </w:r>
+    </w:p>
+    <w:p>
+      <w:pPr>
+        <w:pStyle w:val="Compact"/>
+        <w:numPr>
+          <w:numId w:val="1004"/>
+          <w:ilvl w:val="0"/>
+        </w:numPr>
+      </w:pPr>
+      <w:r>
+        <w:t xml:space="preserve">DU9</w:t>
+      </w:r>
+    </w:p>
+    <w:p>
+      <w:pPr>
+        <w:pStyle w:val="Compact"/>
+        <w:numPr>
+          <w:numId w:val="1005"/>
+          <w:ilvl w:val="1"/>
+        </w:numPr>
+      </w:pPr>
+      <w:r>
+        <w:t xml:space="preserve">general avoidance acorss all years, but some selection between eyars 5-10</w:t>
+      </w:r>
+    </w:p>
+    <w:p>
+      <w:pPr>
+        <w:pStyle w:val="Compact"/>
+        <w:numPr>
+          <w:numId w:val="1004"/>
+          <w:ilvl w:val="0"/>
+        </w:numPr>
+      </w:pPr>
+      <w:r>
+        <w:t xml:space="preserve">categorize as years 1-4, 5-9, 10-29, &gt;30</w:t>
+      </w:r>
+    </w:p>
+    <w:p>
+      <w:pPr>
+        <w:pStyle w:val="FirstParagraph"/>
+      </w:pPr>
       <w:r>
         <w:drawing>
           <wp:inline>
-            <wp:extent cx="4620126" cy="2772075"/>
+            <wp:extent cx="4620126" cy="3696101"/>
             <wp:effectExtent b="0" l="0" r="0" t="0"/>
             <wp:docPr descr="" title="" id="1" name="Picture"/>
             <a:graphic>
               <a:graphicData uri="http://schemas.openxmlformats.org/drawingml/2006/picture">
                 <pic:pic>
                   <pic:nvPicPr>
-                    <pic:cNvPr descr="caribou_forest_cutblock_RSF_prep_summary_report_files/figure-docx/single%20covariate%20RSF%20model%20outputs-4.png" id="0" name="Picture"/>
+                    <pic:cNvPr descr="caribou_forest_cutblock_RSF_prep_summary_report_files/figure-docx/DU9%20single%20covariate%20RSF%20model%20output-1.png" id="0" name="Picture"/>
                     <pic:cNvPicPr>
                       <a:picLocks noChangeArrowheads="1" noChangeAspect="1"/>
                     </pic:cNvPicPr>
@@ -2810,7 +2825,7 @@
                   <pic:spPr bwMode="auto">
                     <a:xfrm>
                       <a:off x="0" y="0"/>
-                      <a:ext cx="4620126" cy="2772075"/>
+                      <a:ext cx="4620126" cy="3696101"/>
                     </a:xfrm>
                     <a:prstGeom prst="rect">
                       <a:avLst/>
@@ -2828,66 +2843,42 @@
           </wp:inline>
         </w:drawing>
       </w:r>
-      <w:r>
-        <w:drawing>
-          <wp:inline>
-            <wp:extent cx="4620126" cy="2772075"/>
-            <wp:effectExtent b="0" l="0" r="0" t="0"/>
-            <wp:docPr descr="" title="" id="1" name="Picture"/>
-            <a:graphic>
-              <a:graphicData uri="http://schemas.openxmlformats.org/drawingml/2006/picture">
-                <pic:pic>
-                  <pic:nvPicPr>
-                    <pic:cNvPr descr="caribou_forest_cutblock_RSF_prep_summary_report_files/figure-docx/single%20covariate%20RSF%20model%20outputs-5.png" id="0" name="Picture"/>
-                    <pic:cNvPicPr>
-                      <a:picLocks noChangeArrowheads="1" noChangeAspect="1"/>
-                    </pic:cNvPicPr>
-                  </pic:nvPicPr>
-                  <pic:blipFill>
-                    <a:blip r:embed="rId57"/>
-                    <a:stretch>
-                      <a:fillRect/>
-                    </a:stretch>
-                  </pic:blipFill>
-                  <pic:spPr bwMode="auto">
-                    <a:xfrm>
-                      <a:off x="0" y="0"/>
-                      <a:ext cx="4620126" cy="2772075"/>
-                    </a:xfrm>
-                    <a:prstGeom prst="rect">
-                      <a:avLst/>
-                    </a:prstGeom>
-                    <a:noFill/>
-                    <a:ln w="9525">
-                      <a:noFill/>
-                      <a:headEnd/>
-                      <a:tailEnd/>
-                    </a:ln>
-                  </pic:spPr>
-                </pic:pic>
-              </a:graphicData>
-            </a:graphic>
-          </wp:inline>
-        </w:drawing>
-      </w:r>
     </w:p>
     <w:p>
       <w:pPr>
         <w:pStyle w:val="Heading2"/>
       </w:pPr>
-      <w:bookmarkStart w:id="58" w:name="conclusions"/>
+      <w:bookmarkStart w:id="57" w:name="conclusions"/>
       <w:r>
         <w:t xml:space="preserve">Conclusions</w:t>
       </w:r>
+      <w:bookmarkEnd w:id="57"/>
+    </w:p>
+    <w:p>
+      <w:pPr>
+        <w:pStyle w:val="Heading3"/>
+      </w:pPr>
+      <w:bookmarkStart w:id="58" w:name="designatable-unit-du-6"/>
+      <w:r>
+        <w:t xml:space="preserve">Designatable Unit (DU) 6</w:t>
+      </w:r>
       <w:bookmarkEnd w:id="58"/>
     </w:p>
     <w:p>
       <w:pPr>
+        <w:pStyle w:val="FirstParagraph"/>
+      </w:pPr>
+      <w:r>
+        <w:t xml:space="preserve">Given the high correaltions across years, likely need to group into few categories to avoid autocorrelation. Selection generally weak and patern not clear, but first few years coudl be grouped together into 3-5 year groups, but genrally older than 10 years old cutblocsk coudl be greouped toegther.</w:t>
+      </w:r>
+    </w:p>
+    <w:p>
+      <w:pPr>
         <w:pStyle w:val="Heading3"/>
       </w:pPr>
-      <w:bookmarkStart w:id="59" w:name="designatable-unit-du-6"/>
-      <w:r>
-        <w:t xml:space="preserve">Designatable Unit (DU) 6</w:t>
+      <w:bookmarkStart w:id="59" w:name="designatable-unit-du-7"/>
+      <w:r>
+        <w:t xml:space="preserve">Designatable Unit (DU) 7</w:t>
       </w:r>
       <w:bookmarkEnd w:id="59"/>
     </w:p>
@@ -2896,16 +2887,16 @@
         <w:pStyle w:val="FirstParagraph"/>
       </w:pPr>
       <w:r>
-        <w:t xml:space="preserve">Given the high correaltions across years, likely need to group into few categories to avoid autocorrelation. Selection generally weak and patern not clear, but first few years coudl be grouped together into 3-5 year groups, but genrally older than 10 years old cutblocsk coudl be greouped toegther.</w:t>
+        <w:t xml:space="preserve">Given the high correaltions across years, likely need to group into few categories to avoid autocorrelation</w:t>
       </w:r>
     </w:p>
     <w:p>
       <w:pPr>
         <w:pStyle w:val="Heading3"/>
       </w:pPr>
-      <w:bookmarkStart w:id="60" w:name="designatable-unit-du-7"/>
-      <w:r>
-        <w:t xml:space="preserve">Designatable Unit (DU) 7</w:t>
+      <w:bookmarkStart w:id="60" w:name="designatable-unit-du-8"/>
+      <w:r>
+        <w:t xml:space="preserve">Designatable Unit (DU) 8</w:t>
       </w:r>
       <w:bookmarkEnd w:id="60"/>
     </w:p>
@@ -2914,14 +2905,14 @@
         <w:pStyle w:val="FirstParagraph"/>
       </w:pPr>
       <w:r>
-        <w:t xml:space="preserve">Given the high correaltions across years, likely need to group into few categories to avoid autocorrelation</w:t>
+        <w:t xml:space="preserve">generally not that correlated if more than 1 or two years apart, so less need to group</w:t>
       </w:r>
     </w:p>
     <w:p>
       <w:pPr>
         <w:pStyle w:val="Heading3"/>
       </w:pPr>
-      <w:bookmarkStart w:id="61" w:name="designatable-unit-du-8"/>
+      <w:bookmarkStart w:id="61" w:name="designatable-unit-du-8-1"/>
       <w:r>
         <w:t xml:space="preserve">Designatable Unit (DU) 8</w:t>
       </w:r>
@@ -2932,31 +2923,13 @@
         <w:pStyle w:val="FirstParagraph"/>
       </w:pPr>
       <w:r>
-        <w:t xml:space="preserve">generally not that correlated if more than 1 or two years apart, so less need to group</w:t>
-      </w:r>
-    </w:p>
-    <w:p>
-      <w:pPr>
-        <w:pStyle w:val="Heading3"/>
-      </w:pPr>
-      <w:bookmarkStart w:id="62" w:name="designatable-unit-du-8-1"/>
-      <w:r>
-        <w:t xml:space="preserve">Designatable Unit (DU) 8</w:t>
-      </w:r>
-      <w:bookmarkEnd w:id="62"/>
-    </w:p>
-    <w:p>
-      <w:pPr>
-        <w:pStyle w:val="FirstParagraph"/>
-      </w:pPr>
-      <w:r>
         <w:t xml:space="preserve">In more recent cuts, nerally not that correlated if more than 1 or two years apart, so less need to group, but in older cuts, likely need to group into few categories to avoid autocorrelation</w:t>
       </w:r>
     </w:p>
     <w:p>
       <w:pPr>
         <w:numPr>
-          <w:numId w:val="1005"/>
+          <w:numId w:val="1006"/>
           <w:ilvl w:val="0"/>
         </w:numPr>
       </w:pPr>
@@ -2968,18 +2941,6 @@
       </w:r>
       <w:r>
         <w:t xml:space="preserve">-take minimum ditance to cut for these grousp of years</w:t>
-      </w:r>
-    </w:p>
-    <w:p>
-      <w:pPr>
-        <w:pStyle w:val="Compact"/>
-        <w:numPr>
-          <w:numId w:val="1005"/>
-          <w:ilvl w:val="0"/>
-        </w:numPr>
-      </w:pPr>
-      <w:r>
-        <w:t xml:space="preserve">test with correaltion adn GLMs again</w:t>
       </w:r>
     </w:p>
     <w:p>
@@ -2987,11 +2948,11 @@
         <w:pStyle w:val="Compact"/>
         <w:numPr>
           <w:numId w:val="1006"/>
-          <w:ilvl w:val="1"/>
+          <w:ilvl w:val="0"/>
         </w:numPr>
       </w:pPr>
       <w:r>
-        <w:t xml:space="preserve">DU6</w:t>
+        <w:t xml:space="preserve">test with correaltion adn GLMs again</w:t>
       </w:r>
     </w:p>
     <w:p>
@@ -2999,35 +2960,11 @@
         <w:pStyle w:val="Compact"/>
         <w:numPr>
           <w:numId w:val="1007"/>
-          <w:ilvl w:val="2"/>
-        </w:numPr>
-      </w:pPr>
-      <w:r>
-        <w:t xml:space="preserve">high corealtion between 10to29 and &gt;29</w:t>
-      </w:r>
-    </w:p>
-    <w:p>
-      <w:pPr>
-        <w:pStyle w:val="Compact"/>
-        <w:numPr>
-          <w:numId w:val="1007"/>
-          <w:ilvl w:val="2"/>
-        </w:numPr>
-      </w:pPr>
-      <w:r>
-        <w:t xml:space="preserve">covariate efefct simialr @ 10to29 and &gt;29 so may combine these</w:t>
-      </w:r>
-    </w:p>
-    <w:p>
-      <w:pPr>
-        <w:pStyle w:val="Compact"/>
-        <w:numPr>
-          <w:numId w:val="1006"/>
           <w:ilvl w:val="1"/>
         </w:numPr>
       </w:pPr>
       <w:r>
-        <w:t xml:space="preserve">DU7</w:t>
+        <w:t xml:space="preserve">DU6</w:t>
       </w:r>
     </w:p>
     <w:p>
@@ -3039,19 +2976,31 @@
         </w:numPr>
       </w:pPr>
       <w:r>
-        <w:t xml:space="preserve">high correlation between 5to9, 10to29 and &gt;29</w:t>
+        <w:t xml:space="preserve">high corealtion between 10to29 and &gt;29</w:t>
       </w:r>
     </w:p>
     <w:p>
       <w:pPr>
         <w:pStyle w:val="Compact"/>
         <w:numPr>
-          <w:numId w:val="1006"/>
+          <w:numId w:val="1008"/>
+          <w:ilvl w:val="2"/>
+        </w:numPr>
+      </w:pPr>
+      <w:r>
+        <w:t xml:space="preserve">covariate efefct simialr @ 10to29 and &gt;29 so may combine these</w:t>
+      </w:r>
+    </w:p>
+    <w:p>
+      <w:pPr>
+        <w:pStyle w:val="Compact"/>
+        <w:numPr>
+          <w:numId w:val="1007"/>
           <w:ilvl w:val="1"/>
         </w:numPr>
       </w:pPr>
       <w:r>
-        <w:t xml:space="preserve">DU8</w:t>
+        <w:t xml:space="preserve">DU7</w:t>
       </w:r>
     </w:p>
     <w:p>
@@ -3063,19 +3012,19 @@
         </w:numPr>
       </w:pPr>
       <w:r>
-        <w:t xml:space="preserve">generally low correaltion; some better 1to4 and 5to9</w:t>
+        <w:t xml:space="preserve">high correlation between 5to9, 10to29 and &gt;29</w:t>
       </w:r>
     </w:p>
     <w:p>
       <w:pPr>
         <w:pStyle w:val="Compact"/>
         <w:numPr>
-          <w:numId w:val="1006"/>
+          <w:numId w:val="1007"/>
           <w:ilvl w:val="1"/>
         </w:numPr>
       </w:pPr>
       <w:r>
-        <w:t xml:space="preserve">DU9</w:t>
+        <w:t xml:space="preserve">DU8</w:t>
       </w:r>
     </w:p>
     <w:p>
@@ -3083,6 +3032,30 @@
         <w:pStyle w:val="Compact"/>
         <w:numPr>
           <w:numId w:val="1010"/>
+          <w:ilvl w:val="2"/>
+        </w:numPr>
+      </w:pPr>
+      <w:r>
+        <w:t xml:space="preserve">generally low correaltion; some better 1to4 and 5to9</w:t>
+      </w:r>
+    </w:p>
+    <w:p>
+      <w:pPr>
+        <w:pStyle w:val="Compact"/>
+        <w:numPr>
+          <w:numId w:val="1007"/>
+          <w:ilvl w:val="1"/>
+        </w:numPr>
+      </w:pPr>
+      <w:r>
+        <w:t xml:space="preserve">DU9</w:t>
+      </w:r>
+    </w:p>
+    <w:p>
+      <w:pPr>
+        <w:pStyle w:val="Compact"/>
+        <w:numPr>
+          <w:numId w:val="1011"/>
           <w:ilvl w:val="2"/>
         </w:numPr>
       </w:pPr>
@@ -3121,7 +3094,7 @@
 <file path=word/numbering.xml><?xml version="1.0" encoding="utf-8"?>
 <w:numbering xmlns:w="http://schemas.openxmlformats.org/wordprocessingml/2006/main">
   <w:abstractNum w:abstractNumId="990">
-    <w:nsid w:val="aec01954"/>
+    <w:nsid w:val="979ec86c"/>
     <w:multiLevelType w:val="multilevel"/>
     <w:lvl w:ilvl="0">
       <w:numFmt w:val="bullet"/>
@@ -3224,7 +3197,7 @@
     </w:lvl>
   </w:abstractNum>
   <w:abstractNum w:abstractNumId="991">
-    <w:nsid w:val="9a1df52f"/>
+    <w:nsid w:val="12fca3f0"/>
     <w:multiLevelType w:val="multilevel"/>
     <w:lvl w:ilvl="0">
       <w:numFmt w:val="bullet"/>
@@ -3357,6 +3330,9 @@
     <w:abstractNumId w:val="991"/>
   </w:num>
   <w:num w:numId="1010">
+    <w:abstractNumId w:val="991"/>
+  </w:num>
+  <w:num w:numId="1011">
     <w:abstractNumId w:val="991"/>
   </w:num>
 </w:numbering>

</xml_diff>